<commit_message>
updated homework, i thought today was monday and missed the deadline for next homework, i will start right away
</commit_message>
<xml_diff>
--- a/DWH/Task4/Business Template.docx
+++ b/DWH/Task4/Business Template.docx
@@ -12472,10 +12472,10 @@
       </w:pPr>
       <w:r>
         <w:drawing>
-          <wp:inline distT="0" distB="0" distL="0" distR="0" wp14:anchorId="144D81DC" wp14:editId="222EFFFE">
-            <wp:extent cx="5943600" cy="3983355"/>
-            <wp:effectExtent l="0" t="0" r="0" b="0"/>
-            <wp:docPr id="515397638" name="Picture 1"/>
+          <wp:inline distT="0" distB="0" distL="0" distR="0" wp14:anchorId="000FACB8" wp14:editId="78514738">
+            <wp:extent cx="5943600" cy="3877310"/>
+            <wp:effectExtent l="0" t="0" r="0" b="8890"/>
+            <wp:docPr id="1609237081" name="Picture 1"/>
             <wp:cNvGraphicFramePr>
               <a:graphicFrameLocks xmlns:a="http://schemas.openxmlformats.org/drawingml/2006/main" noChangeAspect="1"/>
             </wp:cNvGraphicFramePr>
@@ -12483,7 +12483,7 @@
               <a:graphicData uri="http://schemas.openxmlformats.org/drawingml/2006/picture">
                 <pic:pic xmlns:pic="http://schemas.openxmlformats.org/drawingml/2006/picture">
                   <pic:nvPicPr>
-                    <pic:cNvPr id="515397638" name=""/>
+                    <pic:cNvPr id="1609237081" name=""/>
                     <pic:cNvPicPr/>
                   </pic:nvPicPr>
                   <pic:blipFill>
@@ -12495,7 +12495,7 @@
                   <pic:spPr>
                     <a:xfrm>
                       <a:off x="0" y="0"/>
-                      <a:ext cx="5943600" cy="3983355"/>
+                      <a:ext cx="5943600" cy="3877310"/>
                     </a:xfrm>
                     <a:prstGeom prst="rect">
                       <a:avLst/>

</xml_diff>